<commit_message>
update after workshop. update readme.
</commit_message>
<xml_diff>
--- a/example3/example3_Word.docx
+++ b/example3/example3_Word.docx
@@ -80,9 +80,88 @@
         </w:rPr>
         <w:t xml:space="preserve">(tidyverse)</w:t>
       </w:r>
-      <w:r>
-        <w:br w:type="textWrapping"/>
-      </w:r>
+    </w:p>
+    <w:p>
+      <w:pPr>
+        <w:pStyle w:val="SourceCode"/>
+      </w:pPr>
+      <w:r>
+        <w:rPr>
+          <w:rStyle w:val="VerbatimChar"/>
+        </w:rPr>
+        <w:t xml:space="preserve">## Warning: package 'ggplot2' was built under R version 3.5.2</w:t>
+      </w:r>
+    </w:p>
+    <w:p>
+      <w:pPr>
+        <w:pStyle w:val="SourceCode"/>
+      </w:pPr>
+      <w:r>
+        <w:rPr>
+          <w:rStyle w:val="VerbatimChar"/>
+        </w:rPr>
+        <w:t xml:space="preserve">## Warning: package 'tibble' was built under R version 3.5.2</w:t>
+      </w:r>
+    </w:p>
+    <w:p>
+      <w:pPr>
+        <w:pStyle w:val="SourceCode"/>
+      </w:pPr>
+      <w:r>
+        <w:rPr>
+          <w:rStyle w:val="VerbatimChar"/>
+        </w:rPr>
+        <w:t xml:space="preserve">## Warning: package 'tidyr' was built under R version 3.5.2</w:t>
+      </w:r>
+    </w:p>
+    <w:p>
+      <w:pPr>
+        <w:pStyle w:val="SourceCode"/>
+      </w:pPr>
+      <w:r>
+        <w:rPr>
+          <w:rStyle w:val="VerbatimChar"/>
+        </w:rPr>
+        <w:t xml:space="preserve">## Warning: package 'purrr' was built under R version 3.5.2</w:t>
+      </w:r>
+    </w:p>
+    <w:p>
+      <w:pPr>
+        <w:pStyle w:val="SourceCode"/>
+      </w:pPr>
+      <w:r>
+        <w:rPr>
+          <w:rStyle w:val="VerbatimChar"/>
+        </w:rPr>
+        <w:t xml:space="preserve">## Warning: package 'dplyr' was built under R version 3.5.2</w:t>
+      </w:r>
+    </w:p>
+    <w:p>
+      <w:pPr>
+        <w:pStyle w:val="SourceCode"/>
+      </w:pPr>
+      <w:r>
+        <w:rPr>
+          <w:rStyle w:val="VerbatimChar"/>
+        </w:rPr>
+        <w:t xml:space="preserve">## Warning: package 'stringr' was built under R version 3.5.2</w:t>
+      </w:r>
+    </w:p>
+    <w:p>
+      <w:pPr>
+        <w:pStyle w:val="SourceCode"/>
+      </w:pPr>
+      <w:r>
+        <w:rPr>
+          <w:rStyle w:val="VerbatimChar"/>
+        </w:rPr>
+        <w:t xml:space="preserve">## Warning: package 'forcats' was built under R version 3.5.2</w:t>
+      </w:r>
+    </w:p>
+    <w:p>
+      <w:pPr>
+        <w:pStyle w:val="SourceCode"/>
+      </w:pPr>
       <w:r>
         <w:rPr>
           <w:rStyle w:val="KeywordTok"/>
@@ -95,9 +174,22 @@
         </w:rPr>
         <w:t xml:space="preserve">(knitr)</w:t>
       </w:r>
-      <w:r>
-        <w:br w:type="textWrapping"/>
-      </w:r>
+    </w:p>
+    <w:p>
+      <w:pPr>
+        <w:pStyle w:val="SourceCode"/>
+      </w:pPr>
+      <w:r>
+        <w:rPr>
+          <w:rStyle w:val="VerbatimChar"/>
+        </w:rPr>
+        <w:t xml:space="preserve">## Warning: package 'knitr' was built under R version 3.5.2</w:t>
+      </w:r>
+    </w:p>
+    <w:p>
+      <w:pPr>
+        <w:pStyle w:val="SourceCode"/>
+      </w:pPr>
       <w:r>
         <w:rPr>
           <w:rStyle w:val="KeywordTok"/>
@@ -113,6 +205,17 @@
     </w:p>
     <w:p>
       <w:pPr>
+        <w:pStyle w:val="SourceCode"/>
+      </w:pPr>
+      <w:r>
+        <w:rPr>
+          <w:rStyle w:val="VerbatimChar"/>
+        </w:rPr>
+        <w:t xml:space="preserve">## Warning: package 'kableExtra' was built under R version 3.5.2</w:t>
+      </w:r>
+    </w:p>
+    <w:p>
+      <w:pPr>
         <w:pStyle w:val="FirstParagraph"/>
       </w:pPr>
       <w:r>
@@ -129,21 +232,21 @@
       <w:pPr>
         <w:pStyle w:val="Heading1"/>
       </w:pPr>
-      <w:bookmarkStart w:id="21" w:name="petal-widths"/>
+      <w:bookmarkStart w:id="20" w:name="petal-widths"/>
+      <w:r>
+        <w:t xml:space="preserve">Petal Widths</w:t>
+      </w:r>
+      <w:bookmarkEnd w:id="20"/>
+    </w:p>
+    <w:p>
+      <w:pPr>
+        <w:pStyle w:val="Heading2"/>
+      </w:pPr>
+      <w:bookmarkStart w:id="21" w:name="figure"/>
+      <w:r>
+        <w:t xml:space="preserve">Figure</w:t>
+      </w:r>
       <w:bookmarkEnd w:id="21"/>
-      <w:r>
-        <w:t xml:space="preserve">Petal Widths</w:t>
-      </w:r>
-    </w:p>
-    <w:p>
-      <w:pPr>
-        <w:pStyle w:val="Heading2"/>
-      </w:pPr>
-      <w:bookmarkStart w:id="22" w:name="figure"/>
-      <w:bookmarkEnd w:id="22"/>
-      <w:r>
-        <w:t xml:space="preserve">Figure</w:t>
-      </w:r>
     </w:p>
     <w:p>
       <w:pPr>
@@ -173,7 +276,7 @@
                     </pic:cNvPicPr>
                   </pic:nvPicPr>
                   <pic:blipFill>
-                    <a:blip r:embed="rId23"/>
+                    <a:blip r:embed="rId22"/>
                     <a:stretch>
                       <a:fillRect/>
                     </a:stretch>
@@ -204,11 +307,11 @@
       <w:pPr>
         <w:pStyle w:val="Heading2"/>
       </w:pPr>
-      <w:bookmarkStart w:id="24" w:name="summary-statistics"/>
-      <w:bookmarkEnd w:id="24"/>
+      <w:bookmarkStart w:id="23" w:name="summary-statistics"/>
       <w:r>
         <w:t xml:space="preserve">Summary statistics</w:t>
       </w:r>
+      <w:bookmarkEnd w:id="23"/>
     </w:p>
     <w:p>
       <w:pPr>
@@ -282,7 +385,7 @@
     </w:p>
     <w:tbl>
       <w:tblPr>
-        <w:tblStyle w:val="TableNormal"/>
+        <w:tblStyle w:val="Table"/>
         <w:tblW w:type="pct" w:w="0.0"/>
         <w:tblLook w:firstRow="1"/>
       </w:tblPr>
@@ -508,6 +611,10 @@
 </w:document>
 </file>
 
+<file path=word/comments.xml><?xml version="1.0" encoding="utf-8"?>
+<w:comments xmlns:w="http://schemas.openxmlformats.org/wordprocessingml/2006/main" xmlns:m="http://schemas.openxmlformats.org/officeDocument/2006/math" xmlns:r="http://schemas.openxmlformats.org/officeDocument/2006/relationships" xmlns:o="urn:schemas-microsoft-com:office:office" xmlns:v="urn:schemas-microsoft-com:vml" xmlns:w10="urn:schemas-microsoft-com:office:word" xmlns:a="http://schemas.openxmlformats.org/drawingml/2006/main" xmlns:pic="http://schemas.openxmlformats.org/drawingml/2006/picture" xmlns:wp="http://schemas.openxmlformats.org/drawingml/2006/wordprocessingDrawing"/>
+</file>
+
 <file path=word/footnotes.xml><?xml version="1.0" encoding="utf-8"?>
 <w:footnotes xmlns:w="http://schemas.openxmlformats.org/wordprocessingml/2006/main" xmlns:m="http://schemas.openxmlformats.org/officeDocument/2006/math" xmlns:r="http://schemas.openxmlformats.org/officeDocument/2006/relationships" xmlns:o="urn:schemas-microsoft-com:office:office" xmlns:v="urn:schemas-microsoft-com:vml" xmlns:w10="urn:schemas-microsoft-com:office:word" xmlns:a="http://schemas.openxmlformats.org/drawingml/2006/main" xmlns:pic="http://schemas.openxmlformats.org/drawingml/2006/picture" xmlns:wp="http://schemas.openxmlformats.org/drawingml/2006/wordprocessingDrawing">
   <w:footnote w:type="continuationSeparator" w:id="0">
@@ -714,7 +821,7 @@
     </w:lvl>
   </w:abstractNum>
   <w:abstractNum w:abstractNumId="990">
-    <w:nsid w:val="ae6d15a1"/>
+    <w:nsid w:val="2c1ae401"/>
     <w:multiLevelType w:val="multilevel"/>
     <w:lvl w:ilvl="0">
       <w:numFmt w:val="bullet"/>
@@ -791,6 +898,28 @@
           <w:tab w:val="num" w:pos="4320"/>
         </w:tabs>
         <w:ind w:left="4800" w:hanging="480"/>
+      </w:pPr>
+    </w:lvl>
+    <w:lvl w:ilvl="7">
+      <w:numFmt w:val="bullet"/>
+      <w:lvlText w:val=" "/>
+      <w:lvlJc w:val="left"/>
+      <w:pPr>
+        <w:tabs>
+          <w:tab w:val="num" w:pos="5040"/>
+        </w:tabs>
+        <w:ind w:left="5520" w:hanging="480"/>
+      </w:pPr>
+    </w:lvl>
+    <w:lvl w:ilvl="8">
+      <w:numFmt w:val="bullet"/>
+      <w:lvlText w:val=" "/>
+      <w:lvlJc w:val="left"/>
+      <w:pPr>
+        <w:tabs>
+          <w:tab w:val="num" w:pos="5760"/>
+        </w:tabs>
+        <w:ind w:left="6240" w:hanging="480"/>
       </w:pPr>
     </w:lvl>
   </w:abstractNum>

</xml_diff>